<commit_message>
update the README and API dev Notes
</commit_message>
<xml_diff>
--- a/API Development/Notes.docx
+++ b/API Development/Notes.docx
@@ -70,21 +70,12 @@
           <w:szCs w:val="20"/>
         </w:rPr>
       </w:pPr>
-      <w:proofErr w:type="spellStart"/>
-      <w:r>
-        <w:rPr>
-          <w:sz w:val="20"/>
-          <w:szCs w:val="20"/>
-        </w:rPr>
-        <w:t>MLOps</w:t>
-      </w:r>
-      <w:proofErr w:type="spellEnd"/>
-      <w:r>
-        <w:rPr>
-          <w:sz w:val="20"/>
-          <w:szCs w:val="20"/>
-        </w:rPr>
-        <w:t xml:space="preserve"> process will take roles at the end pipeline (marked by red circle).</w:t>
+      <w:r>
+        <w:rPr>
+          <w:sz w:val="20"/>
+          <w:szCs w:val="20"/>
+        </w:rPr>
+        <w:t>MLOps process will take roles at the end pipeline (marked by red circle).</w:t>
       </w:r>
     </w:p>
     <w:p>
@@ -234,18 +225,7 @@
           <w:sz w:val="20"/>
           <w:szCs w:val="20"/>
         </w:rPr>
-        <w:t>De-s</w:t>
-      </w:r>
-      <w:r>
-        <w:rPr>
-          <w:b/>
-          <w:bCs/>
-          <w:i/>
-          <w:iCs/>
-          <w:sz w:val="20"/>
-          <w:szCs w:val="20"/>
-        </w:rPr>
-        <w:t>erialization</w:t>
+        <w:t>De-serialization</w:t>
       </w:r>
       <w:r>
         <w:rPr>
@@ -417,65 +397,31 @@
       <w:r>
         <w:t xml:space="preserve">2.3. </w:t>
       </w:r>
-      <w:proofErr w:type="spellStart"/>
       <w:r>
         <w:t>Joblib</w:t>
       </w:r>
-      <w:proofErr w:type="spellEnd"/>
-    </w:p>
-    <w:p>
-      <w:pPr>
-        <w:jc w:val="both"/>
-        <w:rPr>
-          <w:sz w:val="20"/>
-          <w:szCs w:val="20"/>
-        </w:rPr>
-      </w:pPr>
-      <w:r>
-        <w:rPr>
-          <w:sz w:val="20"/>
-          <w:szCs w:val="20"/>
-        </w:rPr>
-        <w:t xml:space="preserve">Part of </w:t>
-      </w:r>
-      <w:proofErr w:type="spellStart"/>
-      <w:r>
-        <w:rPr>
-          <w:sz w:val="20"/>
-          <w:szCs w:val="20"/>
-        </w:rPr>
-        <w:t>Scipy</w:t>
-      </w:r>
-      <w:proofErr w:type="spellEnd"/>
-      <w:r>
-        <w:rPr>
-          <w:sz w:val="20"/>
-          <w:szCs w:val="20"/>
-        </w:rPr>
-        <w:t xml:space="preserve"> ecosystem and provides utilities for pipelining python jobs. Including saving and loading python objects</w:t>
-      </w:r>
-      <w:r>
-        <w:rPr>
-          <w:sz w:val="20"/>
-          <w:szCs w:val="20"/>
-        </w:rPr>
-        <w:t xml:space="preserve"> into numerical data format such as </w:t>
-      </w:r>
-      <w:proofErr w:type="spellStart"/>
-      <w:r>
-        <w:rPr>
-          <w:sz w:val="20"/>
-          <w:szCs w:val="20"/>
-        </w:rPr>
-        <w:t>numpy</w:t>
-      </w:r>
-      <w:proofErr w:type="spellEnd"/>
-      <w:r>
-        <w:rPr>
-          <w:sz w:val="20"/>
-          <w:szCs w:val="20"/>
-        </w:rPr>
-        <w:t xml:space="preserve"> arrays</w:t>
+    </w:p>
+    <w:p>
+      <w:pPr>
+        <w:jc w:val="both"/>
+        <w:rPr>
+          <w:sz w:val="20"/>
+          <w:szCs w:val="20"/>
+        </w:rPr>
+      </w:pPr>
+      <w:r>
+        <w:rPr>
+          <w:sz w:val="20"/>
+          <w:szCs w:val="20"/>
+        </w:rPr>
+        <w:t>Part of Scipy ecosystem and provides utilities for pipelining python jobs. Including saving and loading python objects</w:t>
+      </w:r>
+      <w:r>
+        <w:rPr>
+          <w:sz w:val="20"/>
+          <w:szCs w:val="20"/>
+        </w:rPr>
+        <w:t xml:space="preserve"> into numerical data format such as numpy arrays</w:t>
       </w:r>
       <w:r>
         <w:rPr>
@@ -493,78 +439,28 @@
           <w:szCs w:val="20"/>
         </w:rPr>
       </w:pPr>
-      <w:proofErr w:type="spellStart"/>
-      <w:r>
-        <w:rPr>
-          <w:sz w:val="20"/>
-          <w:szCs w:val="20"/>
-        </w:rPr>
-        <w:t>Joblib</w:t>
-      </w:r>
-      <w:proofErr w:type="spellEnd"/>
-      <w:r>
-        <w:rPr>
-          <w:sz w:val="20"/>
-          <w:szCs w:val="20"/>
-        </w:rPr>
-        <w:t xml:space="preserve"> only can used for numerical/ scientific computing data format such as </w:t>
-      </w:r>
-      <w:proofErr w:type="spellStart"/>
-      <w:r>
-        <w:rPr>
-          <w:sz w:val="20"/>
-          <w:szCs w:val="20"/>
-        </w:rPr>
-        <w:t>numpy</w:t>
-      </w:r>
-      <w:proofErr w:type="spellEnd"/>
-      <w:r>
-        <w:rPr>
-          <w:sz w:val="20"/>
-          <w:szCs w:val="20"/>
-        </w:rPr>
-        <w:t xml:space="preserve"> arrays, scikit-learn models.</w:t>
-      </w:r>
-    </w:p>
-    <w:p>
-      <w:pPr>
-        <w:jc w:val="both"/>
-        <w:rPr>
-          <w:sz w:val="20"/>
-          <w:szCs w:val="20"/>
-        </w:rPr>
-      </w:pPr>
-      <w:proofErr w:type="spellStart"/>
-      <w:r>
-        <w:rPr>
-          <w:sz w:val="20"/>
-          <w:szCs w:val="20"/>
-        </w:rPr>
-        <w:t>Joblib</w:t>
-      </w:r>
-      <w:proofErr w:type="spellEnd"/>
-      <w:r>
-        <w:rPr>
-          <w:sz w:val="20"/>
-          <w:szCs w:val="20"/>
-        </w:rPr>
-        <w:t xml:space="preserve"> is faster than pickle for serializing objects since able to use multi-core processors to </w:t>
-      </w:r>
-      <w:proofErr w:type="spellStart"/>
-      <w:r>
-        <w:rPr>
-          <w:sz w:val="20"/>
-          <w:szCs w:val="20"/>
-        </w:rPr>
-        <w:t>perfom</w:t>
-      </w:r>
-      <w:proofErr w:type="spellEnd"/>
-      <w:r>
-        <w:rPr>
-          <w:sz w:val="20"/>
-          <w:szCs w:val="20"/>
-        </w:rPr>
-        <w:t xml:space="preserve"> the operations in parallel.</w:t>
+      <w:r>
+        <w:rPr>
+          <w:sz w:val="20"/>
+          <w:szCs w:val="20"/>
+        </w:rPr>
+        <w:t>Joblib only can used for numerical/ scientific computing data format such as numpy arrays, scikit-learn models.</w:t>
+      </w:r>
+    </w:p>
+    <w:p>
+      <w:pPr>
+        <w:jc w:val="both"/>
+        <w:rPr>
+          <w:sz w:val="20"/>
+          <w:szCs w:val="20"/>
+        </w:rPr>
+      </w:pPr>
+      <w:r>
+        <w:rPr>
+          <w:sz w:val="20"/>
+          <w:szCs w:val="20"/>
+        </w:rPr>
+        <w:t>Joblib is faster than pickle for serializing objects since able to use multi-core processors to perfom the operations in parallel.</w:t>
       </w:r>
     </w:p>
     <w:p>
@@ -647,15 +543,7 @@
     </w:p>
     <w:p>
       <w:r>
-        <w:t xml:space="preserve">API allows an application to communicate/ interact with other </w:t>
-      </w:r>
-      <w:proofErr w:type="spellStart"/>
-      <w:r>
-        <w:t>appications</w:t>
-      </w:r>
-      <w:proofErr w:type="spellEnd"/>
-      <w:r>
-        <w:t>.</w:t>
+        <w:t>API allows an application to communicate/ interact with other appications.</w:t>
       </w:r>
     </w:p>
     <w:p>
@@ -840,45 +728,19 @@
         <w:jc w:val="both"/>
       </w:pPr>
       <w:r>
-        <w:t xml:space="preserve">It comes with built-in </w:t>
-      </w:r>
-      <w:proofErr w:type="spellStart"/>
-      <w:r>
-        <w:t>Werkzeug</w:t>
-      </w:r>
-      <w:proofErr w:type="spellEnd"/>
-      <w:r>
-        <w:t xml:space="preserve"> for the WSGI and Jinja2 for web templating.</w:t>
-      </w:r>
-    </w:p>
-    <w:p>
-      <w:pPr>
-        <w:jc w:val="both"/>
-      </w:pPr>
-      <w:r>
-        <w:t xml:space="preserve">As the documentation says, </w:t>
-      </w:r>
-      <w:proofErr w:type="spellStart"/>
-      <w:r>
-        <w:t>Werkzeug</w:t>
-      </w:r>
-      <w:proofErr w:type="spellEnd"/>
-      <w:r>
-        <w:t xml:space="preserve"> only ideal for development environment.  </w:t>
-      </w:r>
-      <w:proofErr w:type="gramStart"/>
-      <w:r>
-        <w:t>Thus</w:t>
-      </w:r>
-      <w:proofErr w:type="gramEnd"/>
-      <w:r>
-        <w:t xml:space="preserve"> to deploy the API Flask to production environment need to use alternative WSGI such as </w:t>
-      </w:r>
-      <w:proofErr w:type="spellStart"/>
-      <w:r>
-        <w:t>gunicorn</w:t>
-      </w:r>
-      <w:proofErr w:type="spellEnd"/>
+        <w:t>It comes with built-in Werkzeug for the WSGI and Jinja2 for web templating.</w:t>
+      </w:r>
+    </w:p>
+    <w:p>
+      <w:pPr>
+        <w:jc w:val="both"/>
+      </w:pPr>
+      <w:r>
+        <w:t>As the documentation says, Werkzeug only ideal for development environment.  Thus to deploy the API Flask to production environment need to use alternative WSGI such as gunicorn</w:t>
+      </w:r>
+      <w:r>
+        <w:t xml:space="preserve"> or waitress</w:t>
+      </w:r>
       <w:r>
         <w:t>.</w:t>
       </w:r>

</xml_diff>